<commit_message>
C. Maximum Median -documented
</commit_message>
<xml_diff>
--- a/week09/solution.docx
+++ b/week09/solution.docx
@@ -12292,17 +12292,7 @@
           <w:szCs w:val="28"/>
           <w:highlight w:val="green"/>
         </w:rPr>
-        <w:t>Factory Machines</w:t>
-      </w:r>
-      <w:r>
-        <w:rPr>
-          <w:b/>
-          <w:bCs/>
-          <w:sz w:val="28"/>
-          <w:szCs w:val="28"/>
-          <w:highlight w:val="green"/>
-        </w:rPr>
-        <w:t xml:space="preserve"> - </w:t>
+        <w:t xml:space="preserve">Factory Machines - </w:t>
       </w:r>
       <w:hyperlink r:id="rId10" w:history="1">
         <w:r>
@@ -14347,38 +14337,29 @@
           <w:sz w:val="30"/>
           <w:szCs w:val="30"/>
         </w:rPr>
-        <w:t>O</w:t>
-      </w:r>
-      <w:r>
-        <w:rPr>
-          <w:b/>
-          <w:bCs/>
+        <w:t>Observations + approach</w:t>
+      </w:r>
+      <w:r>
+        <w:rPr>
           <w:sz w:val="30"/>
           <w:szCs w:val="30"/>
         </w:rPr>
-        <w:t>bservations + approach</w:t>
-      </w:r>
-      <w:r>
-        <w:rPr>
+        <w:t xml:space="preserve"> using </w:t>
+      </w:r>
+      <w:r>
+        <w:rPr>
+          <w:b/>
+          <w:bCs/>
           <w:sz w:val="30"/>
           <w:szCs w:val="30"/>
         </w:rPr>
-        <w:t xml:space="preserve"> using </w:t>
-      </w:r>
-      <w:r>
-        <w:rPr>
-          <w:b/>
-          <w:bCs/>
+        <w:t>clear intuition + test-case iteration</w:t>
+      </w:r>
+      <w:r>
+        <w:rPr>
           <w:sz w:val="30"/>
           <w:szCs w:val="30"/>
         </w:rPr>
-        <w:t>clear intuition + test-case iteration</w:t>
-      </w:r>
-      <w:r>
-        <w:rPr>
-          <w:sz w:val="30"/>
-          <w:szCs w:val="30"/>
-        </w:rPr>
         <w:t>.</w:t>
       </w:r>
     </w:p>
@@ -14386,7 +14367,7 @@
     <w:p>
       <w:r>
         <w:pict w14:anchorId="255F7A20">
-          <v:rect id="_x0000_i1191" style="width:0;height:1.5pt" o:hralign="center" o:hrstd="t" o:hr="t" fillcolor="#a0a0a0" stroked="f"/>
+          <v:rect id="_x0000_i1083" style="width:0;height:1.5pt" o:hralign="center" o:hrstd="t" o:hr="t" fillcolor="#a0a0a0" stroked="f"/>
         </w:pict>
       </w:r>
     </w:p>
@@ -14540,7 +14521,7 @@
       <w:r>
         <w:lastRenderedPageBreak/>
         <w:pict w14:anchorId="5ADCE3C2">
-          <v:rect id="_x0000_i1192" style="width:0;height:1.5pt" o:hralign="center" o:hrstd="t" o:hr="t" fillcolor="#a0a0a0" stroked="f"/>
+          <v:rect id="_x0000_i1084" style="width:0;height:1.5pt" o:hralign="center" o:hrstd="t" o:hr="t" fillcolor="#a0a0a0" stroked="f"/>
         </w:pict>
       </w:r>
     </w:p>
@@ -14623,7 +14604,7 @@
     <w:p>
       <w:r>
         <w:pict w14:anchorId="671A63EA">
-          <v:rect id="_x0000_i1193" style="width:0;height:1.5pt" o:hralign="center" o:hrstd="t" o:hr="t" fillcolor="#a0a0a0" stroked="f"/>
+          <v:rect id="_x0000_i1085" style="width:0;height:1.5pt" o:hralign="center" o:hrstd="t" o:hr="t" fillcolor="#a0a0a0" stroked="f"/>
         </w:pict>
       </w:r>
     </w:p>
@@ -14760,7 +14741,7 @@
     <w:p>
       <w:r>
         <w:pict w14:anchorId="7A77EB0F">
-          <v:rect id="_x0000_i1194" style="width:0;height:1.5pt" o:hralign="center" o:hrstd="t" o:hr="t" fillcolor="#a0a0a0" stroked="f"/>
+          <v:rect id="_x0000_i1086" style="width:0;height:1.5pt" o:hralign="center" o:hrstd="t" o:hr="t" fillcolor="#a0a0a0" stroked="f"/>
         </w:pict>
       </w:r>
     </w:p>
@@ -14815,7 +14796,7 @@
     <w:p>
       <w:r>
         <w:pict w14:anchorId="6581A398">
-          <v:rect id="_x0000_i1195" style="width:0;height:1.5pt" o:hralign="center" o:hrstd="t" o:hr="t" fillcolor="#a0a0a0" stroked="f"/>
+          <v:rect id="_x0000_i1087" style="width:0;height:1.5pt" o:hralign="center" o:hrstd="t" o:hr="t" fillcolor="#a0a0a0" stroked="f"/>
         </w:pict>
       </w:r>
     </w:p>
@@ -14906,7 +14887,7 @@
     <w:p>
       <w:r>
         <w:pict w14:anchorId="396DF5E1">
-          <v:rect id="_x0000_i1196" style="width:0;height:1.5pt" o:hralign="center" o:hrstd="t" o:hr="t" fillcolor="#a0a0a0" stroked="f"/>
+          <v:rect id="_x0000_i1088" style="width:0;height:1.5pt" o:hralign="center" o:hrstd="t" o:hr="t" fillcolor="#a0a0a0" stroked="f"/>
         </w:pict>
       </w:r>
     </w:p>
@@ -14936,7 +14917,7 @@
     <w:p>
       <w:r>
         <w:pict w14:anchorId="4A7E95A6">
-          <v:rect id="_x0000_i1197" style="width:0;height:1.5pt" o:hralign="center" o:hrstd="t" o:hr="t" fillcolor="#a0a0a0" stroked="f"/>
+          <v:rect id="_x0000_i1089" style="width:0;height:1.5pt" o:hralign="center" o:hrstd="t" o:hr="t" fillcolor="#a0a0a0" stroked="f"/>
         </w:pict>
       </w:r>
     </w:p>
@@ -15051,7 +15032,7 @@
     <w:p>
       <w:r>
         <w:pict w14:anchorId="753FE422">
-          <v:rect id="_x0000_i1198" style="width:0;height:1.5pt" o:hralign="center" o:hrstd="t" o:hr="t" fillcolor="#a0a0a0" stroked="f"/>
+          <v:rect id="_x0000_i1090" style="width:0;height:1.5pt" o:hralign="center" o:hrstd="t" o:hr="t" fillcolor="#a0a0a0" stroked="f"/>
         </w:pict>
       </w:r>
     </w:p>
@@ -15169,7 +15150,7 @@
     <w:p>
       <w:r>
         <w:pict w14:anchorId="2F1FDC98">
-          <v:rect id="_x0000_i1199" style="width:0;height:1.5pt" o:hralign="center" o:hrstd="t" o:hr="t" fillcolor="#a0a0a0" stroked="f"/>
+          <v:rect id="_x0000_i1091" style="width:0;height:1.5pt" o:hralign="center" o:hrstd="t" o:hr="t" fillcolor="#a0a0a0" stroked="f"/>
         </w:pict>
       </w:r>
     </w:p>
@@ -15286,7 +15267,7 @@
     <w:p>
       <w:r>
         <w:pict w14:anchorId="745E90F4">
-          <v:rect id="_x0000_i1200" style="width:0;height:1.5pt" o:hralign="center" o:hrstd="t" o:hr="t" fillcolor="#a0a0a0" stroked="f"/>
+          <v:rect id="_x0000_i1092" style="width:0;height:1.5pt" o:hralign="center" o:hrstd="t" o:hr="t" fillcolor="#a0a0a0" stroked="f"/>
         </w:pict>
       </w:r>
     </w:p>
@@ -15407,7 +15388,7 @@
     <w:p>
       <w:r>
         <w:pict w14:anchorId="6AEBC365">
-          <v:rect id="_x0000_i1201" style="width:0;height:1.5pt" o:hralign="center" o:hrstd="t" o:hr="t" fillcolor="#a0a0a0" stroked="f"/>
+          <v:rect id="_x0000_i1093" style="width:0;height:1.5pt" o:hralign="center" o:hrstd="t" o:hr="t" fillcolor="#a0a0a0" stroked="f"/>
         </w:pict>
       </w:r>
     </w:p>
@@ -15447,7 +15428,7 @@
     <w:p>
       <w:r>
         <w:pict w14:anchorId="71B3E31D">
-          <v:rect id="_x0000_i1202" style="width:0;height:1.5pt" o:hralign="center" o:hrstd="t" o:hr="t" fillcolor="#a0a0a0" stroked="f"/>
+          <v:rect id="_x0000_i1094" style="width:0;height:1.5pt" o:hralign="center" o:hrstd="t" o:hr="t" fillcolor="#a0a0a0" stroked="f"/>
         </w:pict>
       </w:r>
     </w:p>
@@ -15482,7 +15463,7 @@
     <w:p>
       <w:r>
         <w:pict w14:anchorId="1D1CBF41">
-          <v:rect id="_x0000_i1203" style="width:0;height:1.5pt" o:hralign="center" o:hrstd="t" o:hr="t" fillcolor="#a0a0a0" stroked="f"/>
+          <v:rect id="_x0000_i1095" style="width:0;height:1.5pt" o:hralign="center" o:hrstd="t" o:hr="t" fillcolor="#a0a0a0" stroked="f"/>
         </w:pict>
       </w:r>
     </w:p>
@@ -15586,7 +15567,7 @@
     <w:p>
       <w:r>
         <w:pict w14:anchorId="72E1F3DB">
-          <v:rect id="_x0000_i1204" style="width:0;height:1.5pt" o:hralign="center" o:hrstd="t" o:hr="t" fillcolor="#a0a0a0" stroked="f"/>
+          <v:rect id="_x0000_i1096" style="width:0;height:1.5pt" o:hralign="center" o:hrstd="t" o:hr="t" fillcolor="#a0a0a0" stroked="f"/>
         </w:pict>
       </w:r>
     </w:p>
@@ -15663,7 +15644,7 @@
     <w:p>
       <w:r>
         <w:pict w14:anchorId="61551131">
-          <v:rect id="_x0000_i1205" style="width:0;height:1.5pt" o:hralign="center" o:hrstd="t" o:hr="t" fillcolor="#a0a0a0" stroked="f"/>
+          <v:rect id="_x0000_i1097" style="width:0;height:1.5pt" o:hralign="center" o:hrstd="t" o:hr="t" fillcolor="#a0a0a0" stroked="f"/>
         </w:pict>
       </w:r>
     </w:p>
@@ -15756,7 +15737,7 @@
     <w:p>
       <w:r>
         <w:pict w14:anchorId="17816FBA">
-          <v:rect id="_x0000_i1206" style="width:0;height:1.5pt" o:hralign="center" o:hrstd="t" o:hr="t" fillcolor="#a0a0a0" stroked="f"/>
+          <v:rect id="_x0000_i1098" style="width:0;height:1.5pt" o:hralign="center" o:hrstd="t" o:hr="t" fillcolor="#a0a0a0" stroked="f"/>
         </w:pict>
       </w:r>
     </w:p>
@@ -15781,17 +15762,7 @@
           <w:szCs w:val="28"/>
           <w:highlight w:val="green"/>
         </w:rPr>
-        <w:t>C. Maximum Median</w:t>
-      </w:r>
-      <w:r>
-        <w:rPr>
-          <w:b/>
-          <w:bCs/>
-          <w:sz w:val="28"/>
-          <w:szCs w:val="28"/>
-          <w:highlight w:val="green"/>
-        </w:rPr>
-        <w:t xml:space="preserve"> - </w:t>
+        <w:t xml:space="preserve">C. Maximum Median - </w:t>
       </w:r>
       <w:hyperlink r:id="rId11" w:history="1">
         <w:r>
@@ -15807,6 +15778,2265 @@
         </w:r>
       </w:hyperlink>
     </w:p>
+    <w:p/>
+    <w:p>
+      <w:pPr>
+        <w:pStyle w:val="Heading2"/>
+        <w:rPr>
+          <w:color w:val="auto"/>
+        </w:rPr>
+      </w:pPr>
+      <w:r>
+        <w:rPr>
+          <w:color w:val="auto"/>
+        </w:rPr>
+        <w:t xml:space="preserve">📊 Problem Title: </w:t>
+      </w:r>
+      <w:r>
+        <w:rPr>
+          <w:b/>
+          <w:bCs/>
+          <w:color w:val="auto"/>
+        </w:rPr>
+        <w:t>Maximum Median</w:t>
+      </w:r>
+    </w:p>
+    <w:p>
+      <w:r>
+        <w:pict w14:anchorId="0102C138">
+          <v:rect id="_x0000_i1099" style="width:0;height:1.5pt" o:hralign="center" o:hrstd="t" o:hr="t"/>
+        </w:pict>
+      </w:r>
+    </w:p>
+    <w:p>
+      <w:pPr>
+        <w:pStyle w:val="Heading2"/>
+        <w:rPr>
+          <w:color w:val="auto"/>
+        </w:rPr>
+      </w:pPr>
+      <w:r>
+        <w:rPr>
+          <w:color w:val="auto"/>
+        </w:rPr>
+        <w:lastRenderedPageBreak/>
+        <w:t>📘 Problem Explanation</w:t>
+      </w:r>
+    </w:p>
+    <w:p>
+      <w:pPr>
+        <w:pStyle w:val="FirstParagraph"/>
+      </w:pPr>
+      <w:r>
+        <w:t xml:space="preserve">You are given an </w:t>
+      </w:r>
+      <w:r>
+        <w:rPr>
+          <w:b/>
+          <w:bCs/>
+        </w:rPr>
+        <w:t>odd-sized array</w:t>
+      </w:r>
+      <w:r>
+        <w:t xml:space="preserve"> </w:t>
+      </w:r>
+      <w:r>
+        <w:rPr>
+          <w:rStyle w:val="VerbatimChar"/>
+        </w:rPr>
+        <w:t>a</w:t>
+      </w:r>
+      <w:r>
+        <w:t xml:space="preserve"> of </w:t>
+      </w:r>
+      <w:r>
+        <w:rPr>
+          <w:rStyle w:val="VerbatimChar"/>
+        </w:rPr>
+        <w:t>n</w:t>
+      </w:r>
+      <w:r>
+        <w:t xml:space="preserve"> integers.</w:t>
+      </w:r>
+    </w:p>
+    <w:p>
+      <w:pPr>
+        <w:pStyle w:val="BodyText"/>
+      </w:pPr>
+      <w:r>
+        <w:t xml:space="preserve">You can perform </w:t>
+      </w:r>
+      <w:r>
+        <w:rPr>
+          <w:b/>
+          <w:bCs/>
+        </w:rPr>
+        <w:t xml:space="preserve">at most </w:t>
+      </w:r>
+      <w:r>
+        <w:rPr>
+          <w:rStyle w:val="VerbatimChar"/>
+          <w:b/>
+          <w:bCs/>
+        </w:rPr>
+        <w:t>k</w:t>
+      </w:r>
+      <w:r>
+        <w:rPr>
+          <w:b/>
+          <w:bCs/>
+        </w:rPr>
+        <w:t xml:space="preserve"> operations</w:t>
+      </w:r>
+      <w:r>
+        <w:t>.</w:t>
+      </w:r>
+      <w:r>
+        <w:br/>
+        <w:t>Each operation allows you to:</w:t>
+      </w:r>
+    </w:p>
+    <w:p>
+      <w:pPr>
+        <w:numPr>
+          <w:ilvl w:val="0"/>
+          <w:numId w:val="2"/>
+        </w:numPr>
+        <w:spacing w:line="240" w:lineRule="auto"/>
+      </w:pPr>
+      <w:r>
+        <w:t xml:space="preserve">Choose </w:t>
+      </w:r>
+      <w:r>
+        <w:rPr>
+          <w:b/>
+          <w:bCs/>
+        </w:rPr>
+        <w:t>any element</w:t>
+      </w:r>
+      <w:r>
+        <w:t xml:space="preserve"> of the array</w:t>
+      </w:r>
+    </w:p>
+    <w:p>
+      <w:pPr>
+        <w:numPr>
+          <w:ilvl w:val="0"/>
+          <w:numId w:val="2"/>
+        </w:numPr>
+        <w:spacing w:line="240" w:lineRule="auto"/>
+      </w:pPr>
+      <w:r>
+        <w:rPr>
+          <w:b/>
+          <w:bCs/>
+        </w:rPr>
+        <w:t>Increase it by 1</w:t>
+      </w:r>
+    </w:p>
+    <w:p>
+      <w:pPr>
+        <w:pStyle w:val="Heading3"/>
+        <w:rPr>
+          <w:color w:val="auto"/>
+        </w:rPr>
+      </w:pPr>
+      <w:r>
+        <w:rPr>
+          <w:color w:val="auto"/>
+        </w:rPr>
+        <w:t>🎯 Goal</w:t>
+      </w:r>
+    </w:p>
+    <w:p>
+      <w:pPr>
+        <w:pStyle w:val="FirstParagraph"/>
+      </w:pPr>
+      <w:r>
+        <w:t xml:space="preserve">After performing at most </w:t>
+      </w:r>
+      <w:r>
+        <w:rPr>
+          <w:rStyle w:val="VerbatimChar"/>
+        </w:rPr>
+        <w:t>k</w:t>
+      </w:r>
+      <w:r>
+        <w:t xml:space="preserve"> operations, </w:t>
+      </w:r>
+      <w:r>
+        <w:rPr>
+          <w:b/>
+          <w:bCs/>
+        </w:rPr>
+        <w:t>maximize the median</w:t>
+      </w:r>
+      <w:r>
+        <w:t xml:space="preserve"> of the array.</w:t>
+      </w:r>
+    </w:p>
+    <w:p>
+      <w:r>
+        <w:pict w14:anchorId="61BB41DB">
+          <v:rect id="_x0000_i1100" style="width:0;height:1.5pt" o:hralign="center" o:hrstd="t" o:hr="t"/>
+        </w:pict>
+      </w:r>
+    </w:p>
+    <w:p>
+      <w:pPr>
+        <w:pStyle w:val="Heading3"/>
+        <w:rPr>
+          <w:color w:val="auto"/>
+        </w:rPr>
+      </w:pPr>
+      <w:r>
+        <w:rPr>
+          <w:color w:val="auto"/>
+        </w:rPr>
+        <w:t>🔹 What is Median?</w:t>
+      </w:r>
+    </w:p>
+    <w:p>
+      <w:pPr>
+        <w:pStyle w:val="FirstParagraph"/>
+      </w:pPr>
+      <w:r>
+        <w:t>For an odd-sized array:</w:t>
+      </w:r>
+    </w:p>
+    <w:p>
+      <w:pPr>
+        <w:numPr>
+          <w:ilvl w:val="0"/>
+          <w:numId w:val="2"/>
+        </w:numPr>
+        <w:spacing w:line="240" w:lineRule="auto"/>
+      </w:pPr>
+      <w:r>
+        <w:t>Sort the array</w:t>
+      </w:r>
+    </w:p>
+    <w:p>
+      <w:pPr>
+        <w:numPr>
+          <w:ilvl w:val="0"/>
+          <w:numId w:val="2"/>
+        </w:numPr>
+        <w:spacing w:line="240" w:lineRule="auto"/>
+      </w:pPr>
+      <w:r>
+        <w:t xml:space="preserve">Median = element at index </w:t>
+      </w:r>
+      <w:r>
+        <w:rPr>
+          <w:rStyle w:val="VerbatimChar"/>
+        </w:rPr>
+        <w:t>n / 2</w:t>
+      </w:r>
+      <w:r>
+        <w:t xml:space="preserve"> (0-based indexing)</w:t>
+      </w:r>
+    </w:p>
+    <w:p>
+      <w:pPr>
+        <w:pStyle w:val="FirstParagraph"/>
+      </w:pPr>
+      <w:r>
+        <w:t>Example:</w:t>
+      </w:r>
+    </w:p>
+    <w:p>
+      <w:pPr>
+        <w:pStyle w:val="SourceCode"/>
+      </w:pPr>
+      <w:r>
+        <w:rPr>
+          <w:rStyle w:val="VerbatimChar"/>
+        </w:rPr>
+        <w:t xml:space="preserve">Copy </w:t>
+      </w:r>
+      <w:proofErr w:type="gramStart"/>
+      <w:r>
+        <w:rPr>
+          <w:rStyle w:val="VerbatimChar"/>
+        </w:rPr>
+        <w:t>code[</w:t>
+      </w:r>
+      <w:proofErr w:type="gramEnd"/>
+      <w:r>
+        <w:rPr>
+          <w:rStyle w:val="VerbatimChar"/>
+        </w:rPr>
+        <w:t>1, 5, 2, 3, 5] → sorted → [1, 2, 3, 5, 5]</w:t>
+      </w:r>
+      <w:r>
+        <w:br/>
+      </w:r>
+      <w:r>
+        <w:rPr>
+          <w:rStyle w:val="VerbatimChar"/>
+        </w:rPr>
+        <w:t>Median = 3</w:t>
+      </w:r>
+    </w:p>
+    <w:p>
+      <w:r>
+        <w:pict w14:anchorId="67DA5775">
+          <v:rect id="_x0000_i1101" style="width:0;height:1.5pt" o:hralign="center" o:hrstd="t" o:hr="t"/>
+        </w:pict>
+      </w:r>
+    </w:p>
+    <w:p>
+      <w:pPr>
+        <w:pStyle w:val="Heading2"/>
+        <w:rPr>
+          <w:color w:val="auto"/>
+        </w:rPr>
+      </w:pPr>
+      <w:r>
+        <w:rPr>
+          <w:color w:val="auto"/>
+        </w:rPr>
+        <w:t>🧠 How to Think About the Problem</w:t>
+      </w:r>
+    </w:p>
+    <w:p>
+      <w:pPr>
+        <w:pStyle w:val="Heading3"/>
+        <w:rPr>
+          <w:color w:val="auto"/>
+        </w:rPr>
+      </w:pPr>
+      <w:r>
+        <w:rPr>
+          <w:color w:val="auto"/>
+        </w:rPr>
+        <w:t>🔑 Key Observations</w:t>
+      </w:r>
+    </w:p>
+    <w:p>
+      <w:pPr>
+        <w:numPr>
+          <w:ilvl w:val="0"/>
+          <w:numId w:val="3"/>
+        </w:numPr>
+        <w:spacing w:line="240" w:lineRule="auto"/>
+      </w:pPr>
+      <w:r>
+        <w:t xml:space="preserve">Only elements </w:t>
+      </w:r>
+      <w:r>
+        <w:rPr>
+          <w:b/>
+          <w:bCs/>
+        </w:rPr>
+        <w:t>from the median position to the right</w:t>
+      </w:r>
+      <w:r>
+        <w:t xml:space="preserve"> matter</w:t>
+      </w:r>
+    </w:p>
+    <w:p>
+      <w:pPr>
+        <w:numPr>
+          <w:ilvl w:val="1"/>
+          <w:numId w:val="2"/>
+        </w:numPr>
+        <w:spacing w:line="240" w:lineRule="auto"/>
+      </w:pPr>
+      <w:r>
+        <w:t xml:space="preserve">Increasing smaller elements on the left </w:t>
+      </w:r>
+      <w:r>
+        <w:rPr>
+          <w:b/>
+          <w:bCs/>
+        </w:rPr>
+        <w:t>does not affect the median</w:t>
+      </w:r>
+    </w:p>
+    <w:p>
+      <w:pPr>
+        <w:numPr>
+          <w:ilvl w:val="0"/>
+          <w:numId w:val="3"/>
+        </w:numPr>
+        <w:spacing w:line="240" w:lineRule="auto"/>
+      </w:pPr>
+      <w:r>
+        <w:t xml:space="preserve">The array should be </w:t>
+      </w:r>
+      <w:r>
+        <w:rPr>
+          <w:b/>
+          <w:bCs/>
+        </w:rPr>
+        <w:t>sorted first</w:t>
+      </w:r>
+    </w:p>
+    <w:p>
+      <w:pPr>
+        <w:numPr>
+          <w:ilvl w:val="0"/>
+          <w:numId w:val="3"/>
+        </w:numPr>
+        <w:spacing w:line="240" w:lineRule="auto"/>
+      </w:pPr>
+      <w:r>
+        <w:t xml:space="preserve">We want to </w:t>
+      </w:r>
+      <w:r>
+        <w:rPr>
+          <w:b/>
+          <w:bCs/>
+        </w:rPr>
+        <w:t>raise the median</w:t>
+      </w:r>
+      <w:r>
+        <w:t xml:space="preserve"> as much as possible</w:t>
+      </w:r>
+    </w:p>
+    <w:p>
+      <w:pPr>
+        <w:numPr>
+          <w:ilvl w:val="0"/>
+          <w:numId w:val="3"/>
+        </w:numPr>
+        <w:spacing w:line="240" w:lineRule="auto"/>
+      </w:pPr>
+      <w:r>
+        <w:t xml:space="preserve">Raising the median may require raising </w:t>
+      </w:r>
+      <w:r>
+        <w:rPr>
+          <w:b/>
+          <w:bCs/>
+        </w:rPr>
+        <w:t>multiple elements</w:t>
+      </w:r>
+      <w:r>
+        <w:t xml:space="preserve"> to keep the order valid</w:t>
+      </w:r>
+    </w:p>
+    <w:p>
+      <w:r>
+        <w:pict w14:anchorId="3E5A1432">
+          <v:rect id="_x0000_i1102" style="width:0;height:1.5pt" o:hralign="center" o:hrstd="t" o:hr="t"/>
+        </w:pict>
+      </w:r>
+    </w:p>
+    <w:p>
+      <w:pPr>
+        <w:pStyle w:val="Heading2"/>
+        <w:rPr>
+          <w:color w:val="auto"/>
+        </w:rPr>
+      </w:pPr>
+      <w:r>
+        <w:rPr>
+          <w:color w:val="auto"/>
+        </w:rPr>
+        <w:lastRenderedPageBreak/>
+        <w:t>🚀 Solution Approach</w:t>
+      </w:r>
+    </w:p>
+    <w:p>
+      <w:pPr>
+        <w:pStyle w:val="Heading3"/>
+        <w:rPr>
+          <w:color w:val="auto"/>
+        </w:rPr>
+      </w:pPr>
+      <w:r>
+        <w:rPr>
+          <w:color w:val="auto"/>
+        </w:rPr>
+        <w:t>Step 1: Sort the Array</w:t>
+      </w:r>
+    </w:p>
+    <w:p>
+      <w:pPr>
+        <w:pStyle w:val="FirstParagraph"/>
+      </w:pPr>
+      <w:r>
+        <w:t>Let:</w:t>
+      </w:r>
+    </w:p>
+    <w:p>
+      <w:pPr>
+        <w:pStyle w:val="SourceCode"/>
+      </w:pPr>
+      <w:r>
+        <w:rPr>
+          <w:rStyle w:val="VerbatimChar"/>
+        </w:rPr>
+        <w:t xml:space="preserve">Copy </w:t>
+      </w:r>
+      <w:proofErr w:type="spellStart"/>
+      <w:r>
+        <w:rPr>
+          <w:rStyle w:val="VerbatimChar"/>
+        </w:rPr>
+        <w:t>codemid</w:t>
+      </w:r>
+      <w:proofErr w:type="spellEnd"/>
+      <w:r>
+        <w:rPr>
+          <w:rStyle w:val="VerbatimChar"/>
+        </w:rPr>
+        <w:t xml:space="preserve"> = n / 2</w:t>
+      </w:r>
+    </w:p>
+    <w:p>
+      <w:pPr>
+        <w:pStyle w:val="FirstParagraph"/>
+      </w:pPr>
+      <w:r>
+        <w:t xml:space="preserve">Median initially = </w:t>
+      </w:r>
+      <w:r>
+        <w:rPr>
+          <w:rStyle w:val="VerbatimChar"/>
+        </w:rPr>
+        <w:t>a[mid]</w:t>
+      </w:r>
+    </w:p>
+    <w:p>
+      <w:r>
+        <w:pict w14:anchorId="20C5A333">
+          <v:rect id="_x0000_i1103" style="width:0;height:1.5pt" o:hralign="center" o:hrstd="t" o:hr="t"/>
+        </w:pict>
+      </w:r>
+    </w:p>
+    <w:p>
+      <w:pPr>
+        <w:pStyle w:val="Heading3"/>
+        <w:rPr>
+          <w:color w:val="auto"/>
+        </w:rPr>
+      </w:pPr>
+      <w:r>
+        <w:rPr>
+          <w:color w:val="auto"/>
+        </w:rPr>
+        <w:t>Step 2: Binary Search on the Median Value</w:t>
+      </w:r>
+    </w:p>
+    <w:p>
+      <w:pPr>
+        <w:pStyle w:val="FirstParagraph"/>
+      </w:pPr>
+      <w:r>
+        <w:t xml:space="preserve">We search for the </w:t>
+      </w:r>
+      <w:r>
+        <w:rPr>
+          <w:b/>
+          <w:bCs/>
+        </w:rPr>
+        <w:t xml:space="preserve">maximum possible median value </w:t>
+      </w:r>
+      <w:r>
+        <w:rPr>
+          <w:rStyle w:val="VerbatimChar"/>
+          <w:b/>
+          <w:bCs/>
+        </w:rPr>
+        <w:t>M</w:t>
+      </w:r>
+      <w:r>
+        <w:t xml:space="preserve"> such that:</w:t>
+      </w:r>
+    </w:p>
+    <w:p>
+      <w:pPr>
+        <w:pStyle w:val="SourceCode"/>
+      </w:pPr>
+      <w:r>
+        <w:rPr>
+          <w:rStyle w:val="VerbatimChar"/>
+        </w:rPr>
+        <w:t xml:space="preserve">Copy </w:t>
+      </w:r>
+      <w:proofErr w:type="spellStart"/>
+      <w:r>
+        <w:rPr>
+          <w:rStyle w:val="VerbatimChar"/>
+        </w:rPr>
+        <w:t>codeCostto</w:t>
+      </w:r>
+      <w:proofErr w:type="spellEnd"/>
+      <w:r>
+        <w:rPr>
+          <w:rStyle w:val="VerbatimChar"/>
+        </w:rPr>
+        <w:t xml:space="preserve"> make median ≥ M ≤ k</w:t>
+      </w:r>
+    </w:p>
+    <w:p>
+      <w:r>
+        <w:pict w14:anchorId="5912979E">
+          <v:rect id="_x0000_i1104" style="width:0;height:1.5pt" o:hralign="center" o:hrstd="t" o:hr="t"/>
+        </w:pict>
+      </w:r>
+    </w:p>
+    <w:p>
+      <w:pPr>
+        <w:pStyle w:val="Heading3"/>
+        <w:rPr>
+          <w:color w:val="auto"/>
+        </w:rPr>
+      </w:pPr>
+      <w:r>
+        <w:rPr>
+          <w:color w:val="auto"/>
+        </w:rPr>
+        <w:t>Step 3: Feasibility Check</w:t>
+      </w:r>
+    </w:p>
+    <w:p>
+      <w:pPr>
+        <w:pStyle w:val="FirstParagraph"/>
+      </w:pPr>
+      <w:r>
+        <w:t xml:space="preserve">For a given candidate median </w:t>
+      </w:r>
+      <w:r>
+        <w:rPr>
+          <w:rStyle w:val="VerbatimChar"/>
+        </w:rPr>
+        <w:t>M</w:t>
+      </w:r>
+      <w:r>
+        <w:t>:</w:t>
+      </w:r>
+    </w:p>
+    <w:p>
+      <w:pPr>
+        <w:numPr>
+          <w:ilvl w:val="0"/>
+          <w:numId w:val="2"/>
+        </w:numPr>
+        <w:spacing w:line="240" w:lineRule="auto"/>
+      </w:pPr>
+      <w:r>
+        <w:t xml:space="preserve">For all elements from </w:t>
+      </w:r>
+      <w:r>
+        <w:rPr>
+          <w:rStyle w:val="VerbatimChar"/>
+        </w:rPr>
+        <w:t>mid</w:t>
+      </w:r>
+      <w:r>
+        <w:t xml:space="preserve"> to </w:t>
+      </w:r>
+      <w:r>
+        <w:rPr>
+          <w:rStyle w:val="VerbatimChar"/>
+        </w:rPr>
+        <w:t>n-1</w:t>
+      </w:r>
+    </w:p>
+    <w:p>
+      <w:pPr>
+        <w:numPr>
+          <w:ilvl w:val="0"/>
+          <w:numId w:val="2"/>
+        </w:numPr>
+        <w:spacing w:line="240" w:lineRule="auto"/>
+      </w:pPr>
+      <w:r>
+        <w:t xml:space="preserve">If </w:t>
+      </w:r>
+      <w:r>
+        <w:rPr>
+          <w:rStyle w:val="VerbatimChar"/>
+        </w:rPr>
+        <w:t>a[</w:t>
+      </w:r>
+      <w:proofErr w:type="spellStart"/>
+      <w:r>
+        <w:rPr>
+          <w:rStyle w:val="VerbatimChar"/>
+        </w:rPr>
+        <w:t>i</w:t>
+      </w:r>
+      <w:proofErr w:type="spellEnd"/>
+      <w:r>
+        <w:rPr>
+          <w:rStyle w:val="VerbatimChar"/>
+        </w:rPr>
+        <w:t>] &lt; M</w:t>
+      </w:r>
+      <w:r>
+        <w:t>, we need:</w:t>
+      </w:r>
+    </w:p>
+    <w:p>
+      <w:pPr>
+        <w:pStyle w:val="SourceCode"/>
+        <w:numPr>
+          <w:ilvl w:val="0"/>
+          <w:numId w:val="1"/>
+        </w:numPr>
+      </w:pPr>
+      <w:r>
+        <w:rPr>
+          <w:rStyle w:val="VerbatimChar"/>
+        </w:rPr>
+        <w:t xml:space="preserve">Copy </w:t>
+      </w:r>
+      <w:proofErr w:type="gramStart"/>
+      <w:r>
+        <w:rPr>
+          <w:rStyle w:val="VerbatimChar"/>
+        </w:rPr>
+        <w:t>code(</w:t>
+      </w:r>
+      <w:proofErr w:type="gramEnd"/>
+      <w:r>
+        <w:rPr>
+          <w:rStyle w:val="VerbatimChar"/>
+        </w:rPr>
+        <w:t>M - a[</w:t>
+      </w:r>
+      <w:proofErr w:type="spellStart"/>
+      <w:r>
+        <w:rPr>
+          <w:rStyle w:val="VerbatimChar"/>
+        </w:rPr>
+        <w:t>i</w:t>
+      </w:r>
+      <w:proofErr w:type="spellEnd"/>
+      <w:r>
+        <w:rPr>
+          <w:rStyle w:val="VerbatimChar"/>
+        </w:rPr>
+        <w:t>]) operations</w:t>
+      </w:r>
+    </w:p>
+    <w:p>
+      <w:pPr>
+        <w:numPr>
+          <w:ilvl w:val="0"/>
+          <w:numId w:val="2"/>
+        </w:numPr>
+        <w:spacing w:line="240" w:lineRule="auto"/>
+      </w:pPr>
+      <w:r>
+        <w:t>Total operations needed:</w:t>
+      </w:r>
+    </w:p>
+    <w:p>
+      <w:pPr>
+        <w:pStyle w:val="SourceCode"/>
+        <w:numPr>
+          <w:ilvl w:val="0"/>
+          <w:numId w:val="1"/>
+        </w:numPr>
+      </w:pPr>
+      <w:r>
+        <w:rPr>
+          <w:rStyle w:val="VerbatimChar"/>
+        </w:rPr>
+        <w:t xml:space="preserve">Copy </w:t>
+      </w:r>
+      <w:proofErr w:type="spellStart"/>
+      <w:r>
+        <w:rPr>
+          <w:rStyle w:val="VerbatimChar"/>
+        </w:rPr>
+        <w:t>codeΣ</w:t>
+      </w:r>
+      <w:proofErr w:type="spellEnd"/>
+      <w:r>
+        <w:rPr>
+          <w:rStyle w:val="VerbatimChar"/>
+        </w:rPr>
+        <w:t xml:space="preserve"> </w:t>
+      </w:r>
+      <w:proofErr w:type="gramStart"/>
+      <w:r>
+        <w:rPr>
+          <w:rStyle w:val="VerbatimChar"/>
+        </w:rPr>
+        <w:t>max(</w:t>
+      </w:r>
+      <w:proofErr w:type="gramEnd"/>
+      <w:r>
+        <w:rPr>
+          <w:rStyle w:val="VerbatimChar"/>
+        </w:rPr>
+        <w:t>0, M - a[</w:t>
+      </w:r>
+      <w:proofErr w:type="spellStart"/>
+      <w:r>
+        <w:rPr>
+          <w:rStyle w:val="VerbatimChar"/>
+        </w:rPr>
+        <w:t>i</w:t>
+      </w:r>
+      <w:proofErr w:type="spellEnd"/>
+      <w:r>
+        <w:rPr>
+          <w:rStyle w:val="VerbatimChar"/>
+        </w:rPr>
+        <w:t>])</w:t>
+      </w:r>
+    </w:p>
+    <w:p>
+      <w:pPr>
+        <w:pStyle w:val="FirstParagraph"/>
+      </w:pPr>
+      <w:r>
+        <w:t xml:space="preserve">If total ≤ </w:t>
+      </w:r>
+      <w:r>
+        <w:rPr>
+          <w:rStyle w:val="VerbatimChar"/>
+        </w:rPr>
+        <w:t>k</w:t>
+      </w:r>
+      <w:r>
+        <w:t xml:space="preserve">, then </w:t>
+      </w:r>
+      <w:r>
+        <w:rPr>
+          <w:rStyle w:val="VerbatimChar"/>
+        </w:rPr>
+        <w:t>M</w:t>
+      </w:r>
+      <w:r>
+        <w:t xml:space="preserve"> is achievable.</w:t>
+      </w:r>
+    </w:p>
+    <w:p>
+      <w:r>
+        <w:pict w14:anchorId="394F7C2A">
+          <v:rect id="_x0000_i1105" style="width:0;height:1.5pt" o:hralign="center" o:hrstd="t" o:hr="t"/>
+        </w:pict>
+      </w:r>
+    </w:p>
+    <w:p>
+      <w:pPr>
+        <w:pStyle w:val="Heading2"/>
+        <w:rPr>
+          <w:color w:val="auto"/>
+        </w:rPr>
+      </w:pPr>
+      <w:r>
+        <w:rPr>
+          <w:color w:val="auto"/>
+        </w:rPr>
+        <w:t>✅ C++ Implementation</w:t>
+      </w:r>
+    </w:p>
+    <w:p>
+      <w:pPr>
+        <w:pStyle w:val="SourceCode"/>
+      </w:pPr>
+      <w:r>
+        <w:rPr>
+          <w:rStyle w:val="VerbatimChar"/>
+        </w:rPr>
+        <w:t xml:space="preserve">Copy </w:t>
+      </w:r>
+      <w:proofErr w:type="spellStart"/>
+      <w:r>
+        <w:rPr>
+          <w:rStyle w:val="VerbatimChar"/>
+        </w:rPr>
+        <w:t>code#include</w:t>
+      </w:r>
+      <w:proofErr w:type="spellEnd"/>
+      <w:r>
+        <w:rPr>
+          <w:rStyle w:val="VerbatimChar"/>
+        </w:rPr>
+        <w:t>&lt;bits/</w:t>
+      </w:r>
+      <w:proofErr w:type="spellStart"/>
+      <w:r>
+        <w:rPr>
+          <w:rStyle w:val="VerbatimChar"/>
+        </w:rPr>
+        <w:t>stdc</w:t>
+      </w:r>
+      <w:proofErr w:type="spellEnd"/>
+      <w:r>
+        <w:rPr>
+          <w:rStyle w:val="VerbatimChar"/>
+        </w:rPr>
+        <w:t>++.h&gt;</w:t>
+      </w:r>
+      <w:proofErr w:type="spellStart"/>
+      <w:r>
+        <w:rPr>
+          <w:rStyle w:val="VerbatimChar"/>
+        </w:rPr>
+        <w:t>usingnamespace</w:t>
+      </w:r>
+      <w:proofErr w:type="spellEnd"/>
+      <w:r>
+        <w:rPr>
+          <w:rStyle w:val="VerbatimChar"/>
+        </w:rPr>
+        <w:t xml:space="preserve"> std;</w:t>
+      </w:r>
+      <w:r>
+        <w:br/>
+      </w:r>
+      <w:r>
+        <w:br/>
+      </w:r>
+      <w:proofErr w:type="spellStart"/>
+      <w:r>
+        <w:rPr>
+          <w:rStyle w:val="VerbatimChar"/>
+        </w:rPr>
+        <w:t>intmain</w:t>
+      </w:r>
+      <w:proofErr w:type="spellEnd"/>
+      <w:r>
+        <w:rPr>
+          <w:rStyle w:val="VerbatimChar"/>
+        </w:rPr>
+        <w:t>() {</w:t>
+      </w:r>
+      <w:r>
+        <w:br/>
+      </w:r>
+      <w:r>
+        <w:rPr>
+          <w:rStyle w:val="VerbatimChar"/>
+        </w:rPr>
+        <w:t xml:space="preserve">    </w:t>
+      </w:r>
+      <w:proofErr w:type="spellStart"/>
+      <w:r>
+        <w:rPr>
+          <w:rStyle w:val="VerbatimChar"/>
+        </w:rPr>
+        <w:t>ios</w:t>
+      </w:r>
+      <w:proofErr w:type="spellEnd"/>
+      <w:r>
+        <w:rPr>
+          <w:rStyle w:val="VerbatimChar"/>
+        </w:rPr>
+        <w:t>::</w:t>
+      </w:r>
+      <w:proofErr w:type="spellStart"/>
+      <w:r>
+        <w:rPr>
+          <w:rStyle w:val="VerbatimChar"/>
+        </w:rPr>
+        <w:t>sync_with_stdio</w:t>
+      </w:r>
+      <w:proofErr w:type="spellEnd"/>
+      <w:r>
+        <w:rPr>
+          <w:rStyle w:val="VerbatimChar"/>
+        </w:rPr>
+        <w:t>(false);</w:t>
+      </w:r>
+      <w:r>
+        <w:br/>
+      </w:r>
+      <w:r>
+        <w:rPr>
+          <w:rStyle w:val="VerbatimChar"/>
+        </w:rPr>
+        <w:t xml:space="preserve">    </w:t>
+      </w:r>
+      <w:proofErr w:type="spellStart"/>
+      <w:r>
+        <w:rPr>
+          <w:rStyle w:val="VerbatimChar"/>
+        </w:rPr>
+        <w:t>cin.tie</w:t>
+      </w:r>
+      <w:proofErr w:type="spellEnd"/>
+      <w:r>
+        <w:rPr>
+          <w:rStyle w:val="VerbatimChar"/>
+        </w:rPr>
+        <w:t>(</w:t>
+      </w:r>
+      <w:proofErr w:type="spellStart"/>
+      <w:r>
+        <w:rPr>
+          <w:rStyle w:val="VerbatimChar"/>
+        </w:rPr>
+        <w:t>nullptr</w:t>
+      </w:r>
+      <w:proofErr w:type="spellEnd"/>
+      <w:r>
+        <w:rPr>
+          <w:rStyle w:val="VerbatimChar"/>
+        </w:rPr>
+        <w:t>);</w:t>
+      </w:r>
+      <w:r>
+        <w:br/>
+      </w:r>
+      <w:r>
+        <w:br/>
+      </w:r>
+      <w:r>
+        <w:rPr>
+          <w:rStyle w:val="VerbatimChar"/>
+        </w:rPr>
+        <w:t xml:space="preserve">    int n;</w:t>
+      </w:r>
+      <w:r>
+        <w:br/>
+      </w:r>
+      <w:r>
+        <w:rPr>
+          <w:rStyle w:val="VerbatimChar"/>
+        </w:rPr>
+        <w:t xml:space="preserve">    </w:t>
+      </w:r>
+      <w:proofErr w:type="spellStart"/>
+      <w:r>
+        <w:rPr>
+          <w:rStyle w:val="VerbatimChar"/>
+        </w:rPr>
+        <w:t>longlong</w:t>
+      </w:r>
+      <w:proofErr w:type="spellEnd"/>
+      <w:r>
+        <w:rPr>
+          <w:rStyle w:val="VerbatimChar"/>
+        </w:rPr>
+        <w:t xml:space="preserve"> k;</w:t>
+      </w:r>
+      <w:r>
+        <w:br/>
+      </w:r>
+      <w:r>
+        <w:rPr>
+          <w:rStyle w:val="VerbatimChar"/>
+        </w:rPr>
+        <w:t xml:space="preserve">    </w:t>
+      </w:r>
+      <w:proofErr w:type="spellStart"/>
+      <w:r>
+        <w:rPr>
+          <w:rStyle w:val="VerbatimChar"/>
+        </w:rPr>
+        <w:t>cin</w:t>
+      </w:r>
+      <w:proofErr w:type="spellEnd"/>
+      <w:r>
+        <w:rPr>
+          <w:rStyle w:val="VerbatimChar"/>
+        </w:rPr>
+        <w:t xml:space="preserve"> &gt;&gt; n &gt;&gt; k;</w:t>
+      </w:r>
+      <w:r>
+        <w:br/>
+      </w:r>
+      <w:r>
+        <w:br/>
+      </w:r>
+      <w:r>
+        <w:rPr>
+          <w:rStyle w:val="VerbatimChar"/>
+        </w:rPr>
+        <w:t xml:space="preserve">    vector&lt;</w:t>
+      </w:r>
+      <w:proofErr w:type="spellStart"/>
+      <w:r>
+        <w:rPr>
+          <w:rStyle w:val="VerbatimChar"/>
+        </w:rPr>
+        <w:t>longlong</w:t>
+      </w:r>
+      <w:proofErr w:type="spellEnd"/>
+      <w:r>
+        <w:rPr>
+          <w:rStyle w:val="VerbatimChar"/>
+        </w:rPr>
+        <w:t>&gt; a(n);</w:t>
+      </w:r>
+      <w:r>
+        <w:br/>
+      </w:r>
+      <w:r>
+        <w:rPr>
+          <w:rStyle w:val="VerbatimChar"/>
+        </w:rPr>
+        <w:lastRenderedPageBreak/>
+        <w:t xml:space="preserve">    for (int </w:t>
+      </w:r>
+      <w:proofErr w:type="spellStart"/>
+      <w:r>
+        <w:rPr>
+          <w:rStyle w:val="VerbatimChar"/>
+        </w:rPr>
+        <w:t>i</w:t>
+      </w:r>
+      <w:proofErr w:type="spellEnd"/>
+      <w:r>
+        <w:rPr>
+          <w:rStyle w:val="VerbatimChar"/>
+        </w:rPr>
+        <w:t xml:space="preserve"> = 0; </w:t>
+      </w:r>
+      <w:proofErr w:type="spellStart"/>
+      <w:r>
+        <w:rPr>
+          <w:rStyle w:val="VerbatimChar"/>
+        </w:rPr>
+        <w:t>i</w:t>
+      </w:r>
+      <w:proofErr w:type="spellEnd"/>
+      <w:r>
+        <w:rPr>
+          <w:rStyle w:val="VerbatimChar"/>
+        </w:rPr>
+        <w:t xml:space="preserve"> &lt; n; </w:t>
+      </w:r>
+      <w:proofErr w:type="spellStart"/>
+      <w:r>
+        <w:rPr>
+          <w:rStyle w:val="VerbatimChar"/>
+        </w:rPr>
+        <w:t>i</w:t>
+      </w:r>
+      <w:proofErr w:type="spellEnd"/>
+      <w:r>
+        <w:rPr>
+          <w:rStyle w:val="VerbatimChar"/>
+        </w:rPr>
+        <w:t>++) {</w:t>
+      </w:r>
+      <w:r>
+        <w:br/>
+      </w:r>
+      <w:r>
+        <w:rPr>
+          <w:rStyle w:val="VerbatimChar"/>
+        </w:rPr>
+        <w:t xml:space="preserve">        </w:t>
+      </w:r>
+      <w:proofErr w:type="spellStart"/>
+      <w:r>
+        <w:rPr>
+          <w:rStyle w:val="VerbatimChar"/>
+        </w:rPr>
+        <w:t>cin</w:t>
+      </w:r>
+      <w:proofErr w:type="spellEnd"/>
+      <w:r>
+        <w:rPr>
+          <w:rStyle w:val="VerbatimChar"/>
+        </w:rPr>
+        <w:t xml:space="preserve"> &gt;&gt; a[</w:t>
+      </w:r>
+      <w:proofErr w:type="spellStart"/>
+      <w:r>
+        <w:rPr>
+          <w:rStyle w:val="VerbatimChar"/>
+        </w:rPr>
+        <w:t>i</w:t>
+      </w:r>
+      <w:proofErr w:type="spellEnd"/>
+      <w:r>
+        <w:rPr>
+          <w:rStyle w:val="VerbatimChar"/>
+        </w:rPr>
+        <w:t>];</w:t>
+      </w:r>
+      <w:r>
+        <w:br/>
+      </w:r>
+      <w:r>
+        <w:rPr>
+          <w:rStyle w:val="VerbatimChar"/>
+        </w:rPr>
+        <w:t xml:space="preserve">    }</w:t>
+      </w:r>
+      <w:r>
+        <w:br/>
+      </w:r>
+      <w:r>
+        <w:br/>
+      </w:r>
+      <w:r>
+        <w:rPr>
+          <w:rStyle w:val="VerbatimChar"/>
+        </w:rPr>
+        <w:t xml:space="preserve">    sort(</w:t>
+      </w:r>
+      <w:proofErr w:type="spellStart"/>
+      <w:r>
+        <w:rPr>
+          <w:rStyle w:val="VerbatimChar"/>
+        </w:rPr>
+        <w:t>a.begin</w:t>
+      </w:r>
+      <w:proofErr w:type="spellEnd"/>
+      <w:r>
+        <w:rPr>
+          <w:rStyle w:val="VerbatimChar"/>
+        </w:rPr>
+        <w:t xml:space="preserve">(), </w:t>
+      </w:r>
+      <w:proofErr w:type="spellStart"/>
+      <w:r>
+        <w:rPr>
+          <w:rStyle w:val="VerbatimChar"/>
+        </w:rPr>
+        <w:t>a.end</w:t>
+      </w:r>
+      <w:proofErr w:type="spellEnd"/>
+      <w:r>
+        <w:rPr>
+          <w:rStyle w:val="VerbatimChar"/>
+        </w:rPr>
+        <w:t>());</w:t>
+      </w:r>
+      <w:r>
+        <w:br/>
+      </w:r>
+      <w:r>
+        <w:br/>
+      </w:r>
+      <w:r>
+        <w:rPr>
+          <w:rStyle w:val="VerbatimChar"/>
+        </w:rPr>
+        <w:t xml:space="preserve">    int mid = n / 2;</w:t>
+      </w:r>
+      <w:r>
+        <w:br/>
+      </w:r>
+      <w:r>
+        <w:br/>
+      </w:r>
+      <w:r>
+        <w:rPr>
+          <w:rStyle w:val="VerbatimChar"/>
+        </w:rPr>
+        <w:t xml:space="preserve">    </w:t>
+      </w:r>
+      <w:proofErr w:type="spellStart"/>
+      <w:r>
+        <w:rPr>
+          <w:rStyle w:val="VerbatimChar"/>
+        </w:rPr>
+        <w:t>longlong</w:t>
+      </w:r>
+      <w:proofErr w:type="spellEnd"/>
+      <w:r>
+        <w:rPr>
+          <w:rStyle w:val="VerbatimChar"/>
+        </w:rPr>
+        <w:t xml:space="preserve"> low = a[mid];</w:t>
+      </w:r>
+      <w:r>
+        <w:br/>
+      </w:r>
+      <w:r>
+        <w:rPr>
+          <w:rStyle w:val="VerbatimChar"/>
+        </w:rPr>
+        <w:t xml:space="preserve">    </w:t>
+      </w:r>
+      <w:proofErr w:type="spellStart"/>
+      <w:r>
+        <w:rPr>
+          <w:rStyle w:val="VerbatimChar"/>
+        </w:rPr>
+        <w:t>longlong</w:t>
+      </w:r>
+      <w:proofErr w:type="spellEnd"/>
+      <w:r>
+        <w:rPr>
+          <w:rStyle w:val="VerbatimChar"/>
+        </w:rPr>
+        <w:t xml:space="preserve"> high = a[mid] + k;</w:t>
+      </w:r>
+      <w:r>
+        <w:br/>
+      </w:r>
+      <w:r>
+        <w:rPr>
+          <w:rStyle w:val="VerbatimChar"/>
+        </w:rPr>
+        <w:t xml:space="preserve">    </w:t>
+      </w:r>
+      <w:proofErr w:type="spellStart"/>
+      <w:r>
+        <w:rPr>
+          <w:rStyle w:val="VerbatimChar"/>
+        </w:rPr>
+        <w:t>longlong</w:t>
+      </w:r>
+      <w:proofErr w:type="spellEnd"/>
+      <w:r>
+        <w:rPr>
+          <w:rStyle w:val="VerbatimChar"/>
+        </w:rPr>
+        <w:t xml:space="preserve"> answer = a[mid];</w:t>
+      </w:r>
+      <w:r>
+        <w:br/>
+      </w:r>
+      <w:r>
+        <w:br/>
+      </w:r>
+      <w:r>
+        <w:rPr>
+          <w:rStyle w:val="VerbatimChar"/>
+        </w:rPr>
+        <w:t xml:space="preserve">    while (low &lt;= high) {</w:t>
+      </w:r>
+      <w:r>
+        <w:br/>
+      </w:r>
+      <w:r>
+        <w:rPr>
+          <w:rStyle w:val="VerbatimChar"/>
+        </w:rPr>
+        <w:t xml:space="preserve">        </w:t>
+      </w:r>
+      <w:proofErr w:type="spellStart"/>
+      <w:r>
+        <w:rPr>
+          <w:rStyle w:val="VerbatimChar"/>
+        </w:rPr>
+        <w:t>longlong</w:t>
+      </w:r>
+      <w:proofErr w:type="spellEnd"/>
+      <w:r>
+        <w:rPr>
+          <w:rStyle w:val="VerbatimChar"/>
+        </w:rPr>
+        <w:t xml:space="preserve"> </w:t>
+      </w:r>
+      <w:proofErr w:type="spellStart"/>
+      <w:r>
+        <w:rPr>
+          <w:rStyle w:val="VerbatimChar"/>
+        </w:rPr>
+        <w:t>midVal</w:t>
+      </w:r>
+      <w:proofErr w:type="spellEnd"/>
+      <w:r>
+        <w:rPr>
+          <w:rStyle w:val="VerbatimChar"/>
+        </w:rPr>
+        <w:t xml:space="preserve"> = (low + high) / 2;</w:t>
+      </w:r>
+      <w:r>
+        <w:br/>
+      </w:r>
+      <w:r>
+        <w:rPr>
+          <w:rStyle w:val="VerbatimChar"/>
+        </w:rPr>
+        <w:t xml:space="preserve">        </w:t>
+      </w:r>
+      <w:proofErr w:type="spellStart"/>
+      <w:r>
+        <w:rPr>
+          <w:rStyle w:val="VerbatimChar"/>
+        </w:rPr>
+        <w:t>longlong</w:t>
+      </w:r>
+      <w:proofErr w:type="spellEnd"/>
+      <w:r>
+        <w:rPr>
+          <w:rStyle w:val="VerbatimChar"/>
+        </w:rPr>
+        <w:t xml:space="preserve"> needed = 0;</w:t>
+      </w:r>
+      <w:r>
+        <w:br/>
+      </w:r>
+      <w:r>
+        <w:br/>
+      </w:r>
+      <w:r>
+        <w:rPr>
+          <w:rStyle w:val="VerbatimChar"/>
+        </w:rPr>
+        <w:t xml:space="preserve">        for (int </w:t>
+      </w:r>
+      <w:proofErr w:type="spellStart"/>
+      <w:r>
+        <w:rPr>
+          <w:rStyle w:val="VerbatimChar"/>
+        </w:rPr>
+        <w:t>i</w:t>
+      </w:r>
+      <w:proofErr w:type="spellEnd"/>
+      <w:r>
+        <w:rPr>
+          <w:rStyle w:val="VerbatimChar"/>
+        </w:rPr>
+        <w:t xml:space="preserve"> = mid; </w:t>
+      </w:r>
+      <w:proofErr w:type="spellStart"/>
+      <w:r>
+        <w:rPr>
+          <w:rStyle w:val="VerbatimChar"/>
+        </w:rPr>
+        <w:t>i</w:t>
+      </w:r>
+      <w:proofErr w:type="spellEnd"/>
+      <w:r>
+        <w:rPr>
+          <w:rStyle w:val="VerbatimChar"/>
+        </w:rPr>
+        <w:t xml:space="preserve"> &lt; n; </w:t>
+      </w:r>
+      <w:proofErr w:type="spellStart"/>
+      <w:r>
+        <w:rPr>
+          <w:rStyle w:val="VerbatimChar"/>
+        </w:rPr>
+        <w:t>i</w:t>
+      </w:r>
+      <w:proofErr w:type="spellEnd"/>
+      <w:r>
+        <w:rPr>
+          <w:rStyle w:val="VerbatimChar"/>
+        </w:rPr>
+        <w:t>++) {</w:t>
+      </w:r>
+      <w:r>
+        <w:br/>
+      </w:r>
+      <w:r>
+        <w:rPr>
+          <w:rStyle w:val="VerbatimChar"/>
+        </w:rPr>
+        <w:t xml:space="preserve">            if (a[</w:t>
+      </w:r>
+      <w:proofErr w:type="spellStart"/>
+      <w:r>
+        <w:rPr>
+          <w:rStyle w:val="VerbatimChar"/>
+        </w:rPr>
+        <w:t>i</w:t>
+      </w:r>
+      <w:proofErr w:type="spellEnd"/>
+      <w:r>
+        <w:rPr>
+          <w:rStyle w:val="VerbatimChar"/>
+        </w:rPr>
+        <w:t xml:space="preserve">] &lt; </w:t>
+      </w:r>
+      <w:proofErr w:type="spellStart"/>
+      <w:r>
+        <w:rPr>
+          <w:rStyle w:val="VerbatimChar"/>
+        </w:rPr>
+        <w:t>midVal</w:t>
+      </w:r>
+      <w:proofErr w:type="spellEnd"/>
+      <w:r>
+        <w:rPr>
+          <w:rStyle w:val="VerbatimChar"/>
+        </w:rPr>
+        <w:t>) {</w:t>
+      </w:r>
+      <w:r>
+        <w:br/>
+      </w:r>
+      <w:r>
+        <w:rPr>
+          <w:rStyle w:val="VerbatimChar"/>
+        </w:rPr>
+        <w:t xml:space="preserve">                needed += (</w:t>
+      </w:r>
+      <w:proofErr w:type="spellStart"/>
+      <w:r>
+        <w:rPr>
+          <w:rStyle w:val="VerbatimChar"/>
+        </w:rPr>
+        <w:t>midVal</w:t>
+      </w:r>
+      <w:proofErr w:type="spellEnd"/>
+      <w:r>
+        <w:rPr>
+          <w:rStyle w:val="VerbatimChar"/>
+        </w:rPr>
+        <w:t xml:space="preserve"> - a[</w:t>
+      </w:r>
+      <w:proofErr w:type="spellStart"/>
+      <w:r>
+        <w:rPr>
+          <w:rStyle w:val="VerbatimChar"/>
+        </w:rPr>
+        <w:t>i</w:t>
+      </w:r>
+      <w:proofErr w:type="spellEnd"/>
+      <w:r>
+        <w:rPr>
+          <w:rStyle w:val="VerbatimChar"/>
+        </w:rPr>
+        <w:t>]);</w:t>
+      </w:r>
+      <w:r>
+        <w:br/>
+      </w:r>
+      <w:r>
+        <w:rPr>
+          <w:rStyle w:val="VerbatimChar"/>
+        </w:rPr>
+        <w:t xml:space="preserve">            }</w:t>
+      </w:r>
+      <w:r>
+        <w:br/>
+      </w:r>
+      <w:r>
+        <w:rPr>
+          <w:rStyle w:val="VerbatimChar"/>
+        </w:rPr>
+        <w:t xml:space="preserve">        }</w:t>
+      </w:r>
+      <w:r>
+        <w:br/>
+      </w:r>
+      <w:r>
+        <w:br/>
+      </w:r>
+      <w:r>
+        <w:rPr>
+          <w:rStyle w:val="VerbatimChar"/>
+        </w:rPr>
+        <w:t xml:space="preserve">        if (needed &lt;= k) {</w:t>
+      </w:r>
+      <w:r>
+        <w:br/>
+      </w:r>
+      <w:r>
+        <w:rPr>
+          <w:rStyle w:val="VerbatimChar"/>
+        </w:rPr>
+        <w:t xml:space="preserve">            answer = </w:t>
+      </w:r>
+      <w:proofErr w:type="spellStart"/>
+      <w:r>
+        <w:rPr>
+          <w:rStyle w:val="VerbatimChar"/>
+        </w:rPr>
+        <w:t>midVal</w:t>
+      </w:r>
+      <w:proofErr w:type="spellEnd"/>
+      <w:r>
+        <w:rPr>
+          <w:rStyle w:val="VerbatimChar"/>
+        </w:rPr>
+        <w:t>;</w:t>
+      </w:r>
+      <w:r>
+        <w:br/>
+      </w:r>
+      <w:r>
+        <w:rPr>
+          <w:rStyle w:val="VerbatimChar"/>
+        </w:rPr>
+        <w:t xml:space="preserve">            low = </w:t>
+      </w:r>
+      <w:proofErr w:type="spellStart"/>
+      <w:r>
+        <w:rPr>
+          <w:rStyle w:val="VerbatimChar"/>
+        </w:rPr>
+        <w:t>midVal</w:t>
+      </w:r>
+      <w:proofErr w:type="spellEnd"/>
+      <w:r>
+        <w:rPr>
+          <w:rStyle w:val="VerbatimChar"/>
+        </w:rPr>
+        <w:t xml:space="preserve"> + 1;   // try larger median</w:t>
+      </w:r>
+      <w:r>
+        <w:br/>
+      </w:r>
+      <w:r>
+        <w:rPr>
+          <w:rStyle w:val="VerbatimChar"/>
+        </w:rPr>
+        <w:t xml:space="preserve">        } else {</w:t>
+      </w:r>
+      <w:r>
+        <w:br/>
+      </w:r>
+      <w:r>
+        <w:rPr>
+          <w:rStyle w:val="VerbatimChar"/>
+        </w:rPr>
+        <w:t xml:space="preserve">            high = </w:t>
+      </w:r>
+      <w:proofErr w:type="spellStart"/>
+      <w:r>
+        <w:rPr>
+          <w:rStyle w:val="VerbatimChar"/>
+        </w:rPr>
+        <w:t>midVal</w:t>
+      </w:r>
+      <w:proofErr w:type="spellEnd"/>
+      <w:r>
+        <w:rPr>
+          <w:rStyle w:val="VerbatimChar"/>
+        </w:rPr>
+        <w:t xml:space="preserve"> - 1; // reduce median</w:t>
+      </w:r>
+      <w:r>
+        <w:br/>
+      </w:r>
+      <w:r>
+        <w:rPr>
+          <w:rStyle w:val="VerbatimChar"/>
+        </w:rPr>
+        <w:t xml:space="preserve">        }</w:t>
+      </w:r>
+      <w:r>
+        <w:br/>
+      </w:r>
+      <w:r>
+        <w:rPr>
+          <w:rStyle w:val="VerbatimChar"/>
+        </w:rPr>
+        <w:t xml:space="preserve">    }</w:t>
+      </w:r>
+      <w:r>
+        <w:br/>
+      </w:r>
+      <w:r>
+        <w:br/>
+      </w:r>
+      <w:r>
+        <w:rPr>
+          <w:rStyle w:val="VerbatimChar"/>
+        </w:rPr>
+        <w:t xml:space="preserve">    </w:t>
+      </w:r>
+      <w:proofErr w:type="spellStart"/>
+      <w:r>
+        <w:rPr>
+          <w:rStyle w:val="VerbatimChar"/>
+        </w:rPr>
+        <w:t>cout</w:t>
+      </w:r>
+      <w:proofErr w:type="spellEnd"/>
+      <w:r>
+        <w:rPr>
+          <w:rStyle w:val="VerbatimChar"/>
+        </w:rPr>
+        <w:t xml:space="preserve"> &lt;&lt; answer &lt;&lt; "\n";</w:t>
+      </w:r>
+      <w:r>
+        <w:br/>
+      </w:r>
+      <w:r>
+        <w:rPr>
+          <w:rStyle w:val="VerbatimChar"/>
+        </w:rPr>
+        <w:t xml:space="preserve">    return0;</w:t>
+      </w:r>
+      <w:r>
+        <w:br/>
+      </w:r>
+      <w:r>
+        <w:rPr>
+          <w:rStyle w:val="VerbatimChar"/>
+        </w:rPr>
+        <w:t>}</w:t>
+      </w:r>
+    </w:p>
+    <w:p>
+      <w:r>
+        <w:pict w14:anchorId="395B2316">
+          <v:rect id="_x0000_i1106" style="width:0;height:1.5pt" o:hralign="center" o:hrstd="t" o:hr="t"/>
+        </w:pict>
+      </w:r>
+    </w:p>
+    <w:p>
+      <w:pPr>
+        <w:pStyle w:val="Heading2"/>
+        <w:rPr>
+          <w:color w:val="auto"/>
+        </w:rPr>
+      </w:pPr>
+      <w:r>
+        <w:rPr>
+          <w:color w:val="auto"/>
+        </w:rPr>
+        <w:t>📊 Example Walkthrough</w:t>
+      </w:r>
+    </w:p>
+    <w:p>
+      <w:pPr>
+        <w:pStyle w:val="Heading3"/>
+        <w:rPr>
+          <w:color w:val="auto"/>
+        </w:rPr>
+      </w:pPr>
+      <w:r>
+        <w:rPr>
+          <w:color w:val="auto"/>
+        </w:rPr>
+        <w:t>Input</w:t>
+      </w:r>
+    </w:p>
+    <w:p>
+      <w:pPr>
+        <w:pStyle w:val="SourceCode"/>
+      </w:pPr>
+      <w:r>
+        <w:rPr>
+          <w:rStyle w:val="VerbatimChar"/>
+        </w:rPr>
+        <w:t>Copy code5 5</w:t>
+      </w:r>
+      <w:r>
+        <w:br/>
+      </w:r>
+      <w:r>
+        <w:rPr>
+          <w:rStyle w:val="VerbatimChar"/>
+        </w:rPr>
+        <w:t>1 2 1 1 1</w:t>
+      </w:r>
+    </w:p>
+    <w:p>
+      <w:pPr>
+        <w:pStyle w:val="Heading3"/>
+        <w:rPr>
+          <w:color w:val="auto"/>
+        </w:rPr>
+      </w:pPr>
+      <w:r>
+        <w:rPr>
+          <w:color w:val="auto"/>
+        </w:rPr>
+        <w:t>Step 1: Sort</w:t>
+      </w:r>
+    </w:p>
+    <w:p>
+      <w:pPr>
+        <w:pStyle w:val="SourceCode"/>
+      </w:pPr>
+      <w:r>
+        <w:rPr>
+          <w:rStyle w:val="VerbatimChar"/>
+        </w:rPr>
+        <w:t xml:space="preserve">Copy </w:t>
+      </w:r>
+      <w:proofErr w:type="gramStart"/>
+      <w:r>
+        <w:rPr>
+          <w:rStyle w:val="VerbatimChar"/>
+        </w:rPr>
+        <w:t>code[</w:t>
+      </w:r>
+      <w:proofErr w:type="gramEnd"/>
+      <w:r>
+        <w:rPr>
+          <w:rStyle w:val="VerbatimChar"/>
+        </w:rPr>
+        <w:t>1, 1, 1, 1, 2]mid = 2 → median = 1</w:t>
+      </w:r>
+    </w:p>
+    <w:p>
+      <w:r>
+        <w:pict w14:anchorId="785DD5EF">
+          <v:rect id="_x0000_i1107" style="width:0;height:1.5pt" o:hralign="center" o:hrstd="t" o:hr="t"/>
+        </w:pict>
+      </w:r>
+    </w:p>
+    <w:p>
+      <w:pPr>
+        <w:pStyle w:val="Heading3"/>
+        <w:rPr>
+          <w:color w:val="auto"/>
+        </w:rPr>
+      </w:pPr>
+      <w:r>
+        <w:rPr>
+          <w:color w:val="auto"/>
+        </w:rPr>
+        <w:lastRenderedPageBreak/>
+        <w:t>Try Median = 3</w:t>
+      </w:r>
+    </w:p>
+    <w:p>
+      <w:pPr>
+        <w:pStyle w:val="FirstParagraph"/>
+      </w:pPr>
+      <w:r>
+        <w:t>Elements from index 2 onward:</w:t>
+      </w:r>
+    </w:p>
+    <w:p>
+      <w:pPr>
+        <w:pStyle w:val="SourceCode"/>
+      </w:pPr>
+      <w:r>
+        <w:rPr>
+          <w:rStyle w:val="VerbatimChar"/>
+        </w:rPr>
+        <w:t>Copy code1, 1, 2</w:t>
+      </w:r>
+    </w:p>
+    <w:p>
+      <w:pPr>
+        <w:pStyle w:val="FirstParagraph"/>
+      </w:pPr>
+      <w:r>
+        <w:t>Cost:</w:t>
+      </w:r>
+    </w:p>
+    <w:p>
+      <w:pPr>
+        <w:pStyle w:val="SourceCode"/>
+      </w:pPr>
+      <w:r>
+        <w:rPr>
+          <w:rStyle w:val="VerbatimChar"/>
+        </w:rPr>
+        <w:t xml:space="preserve">Copy </w:t>
+      </w:r>
+      <w:proofErr w:type="gramStart"/>
+      <w:r>
+        <w:rPr>
+          <w:rStyle w:val="VerbatimChar"/>
+        </w:rPr>
+        <w:t>code(</w:t>
+      </w:r>
+      <w:proofErr w:type="gramEnd"/>
+      <w:r>
+        <w:rPr>
+          <w:rStyle w:val="VerbatimChar"/>
+        </w:rPr>
+        <w:t>3 - 1) + (3 - 1) + (3 - 2) = 2 + 2 + 1 = 5 ≤ k</w:t>
+      </w:r>
+    </w:p>
+    <w:p>
+      <w:pPr>
+        <w:pStyle w:val="FirstParagraph"/>
+      </w:pPr>
+      <w:r>
+        <w:t>✔ Possible</w:t>
+      </w:r>
+    </w:p>
+    <w:p>
+      <w:r>
+        <w:pict w14:anchorId="42E534F3">
+          <v:rect id="_x0000_i1108" style="width:0;height:1.5pt" o:hralign="center" o:hrstd="t" o:hr="t"/>
+        </w:pict>
+      </w:r>
+    </w:p>
+    <w:p>
+      <w:pPr>
+        <w:pStyle w:val="Heading3"/>
+        <w:rPr>
+          <w:color w:val="auto"/>
+        </w:rPr>
+      </w:pPr>
+      <w:r>
+        <w:rPr>
+          <w:color w:val="auto"/>
+        </w:rPr>
+        <w:t>Try Median = 4</w:t>
+      </w:r>
+    </w:p>
+    <w:p>
+      <w:pPr>
+        <w:pStyle w:val="FirstParagraph"/>
+      </w:pPr>
+      <w:r>
+        <w:t>Cost:</w:t>
+      </w:r>
+    </w:p>
+    <w:p>
+      <w:pPr>
+        <w:pStyle w:val="SourceCode"/>
+      </w:pPr>
+      <w:r>
+        <w:rPr>
+          <w:rStyle w:val="VerbatimChar"/>
+        </w:rPr>
+        <w:t xml:space="preserve">Copy </w:t>
+      </w:r>
+      <w:proofErr w:type="gramStart"/>
+      <w:r>
+        <w:rPr>
+          <w:rStyle w:val="VerbatimChar"/>
+        </w:rPr>
+        <w:t>code(</w:t>
+      </w:r>
+      <w:proofErr w:type="gramEnd"/>
+      <w:r>
+        <w:rPr>
+          <w:rStyle w:val="VerbatimChar"/>
+        </w:rPr>
+        <w:t>4 - 1) + (4 - 1) + (4 - 2) = 3 + 3 + 2 = 8 &gt; k</w:t>
+      </w:r>
+    </w:p>
+    <w:p>
+      <w:pPr>
+        <w:pStyle w:val="FirstParagraph"/>
+      </w:pPr>
+      <w:r>
+        <w:t>❌ Not possible</w:t>
+      </w:r>
+    </w:p>
+    <w:p>
+      <w:r>
+        <w:pict w14:anchorId="6E2D2352">
+          <v:rect id="_x0000_i1109" style="width:0;height:1.5pt" o:hralign="center" o:hrstd="t" o:hr="t"/>
+        </w:pict>
+      </w:r>
+    </w:p>
+    <w:p>
+      <w:pPr>
+        <w:pStyle w:val="FirstParagraph"/>
+      </w:pPr>
+      <w:r>
+        <w:t xml:space="preserve">✔ </w:t>
+      </w:r>
+      <w:r>
+        <w:rPr>
+          <w:b/>
+          <w:bCs/>
+        </w:rPr>
+        <w:t>Maximum median = 3</w:t>
+      </w:r>
+    </w:p>
+    <w:p>
+      <w:r>
+        <w:pict w14:anchorId="54B0E0D9">
+          <v:rect id="_x0000_i1110" style="width:0;height:1.5pt" o:hralign="center" o:hrstd="t" o:hr="t"/>
+        </w:pict>
+      </w:r>
+    </w:p>
+    <w:p>
+      <w:pPr>
+        <w:pStyle w:val="Heading2"/>
+        <w:rPr>
+          <w:color w:val="auto"/>
+        </w:rPr>
+      </w:pPr>
+      <w:r>
+        <w:rPr>
+          <w:color w:val="auto"/>
+        </w:rPr>
+        <w:t>⏱️ Complexity Analysis</w:t>
+      </w:r>
+    </w:p>
+    <w:p>
+      <w:pPr>
+        <w:pStyle w:val="Heading3"/>
+        <w:rPr>
+          <w:color w:val="auto"/>
+        </w:rPr>
+      </w:pPr>
+      <w:r>
+        <w:rPr>
+          <w:color w:val="auto"/>
+        </w:rPr>
+        <w:t>Time Complexity</w:t>
+      </w:r>
+    </w:p>
+    <w:p>
+      <w:pPr>
+        <w:numPr>
+          <w:ilvl w:val="0"/>
+          <w:numId w:val="2"/>
+        </w:numPr>
+        <w:spacing w:line="240" w:lineRule="auto"/>
+      </w:pPr>
+      <w:r>
+        <w:t xml:space="preserve">Sorting → </w:t>
+      </w:r>
+      <w:proofErr w:type="gramStart"/>
+      <w:r>
+        <w:rPr>
+          <w:rStyle w:val="VerbatimChar"/>
+        </w:rPr>
+        <w:t>O(</w:t>
+      </w:r>
+      <w:proofErr w:type="gramEnd"/>
+      <w:r>
+        <w:rPr>
+          <w:rStyle w:val="VerbatimChar"/>
+        </w:rPr>
+        <w:t>n log n)</w:t>
+      </w:r>
+    </w:p>
+    <w:p>
+      <w:pPr>
+        <w:numPr>
+          <w:ilvl w:val="0"/>
+          <w:numId w:val="2"/>
+        </w:numPr>
+        <w:spacing w:line="240" w:lineRule="auto"/>
+      </w:pPr>
+      <w:r>
+        <w:t xml:space="preserve">Binary search → </w:t>
+      </w:r>
+      <w:proofErr w:type="gramStart"/>
+      <w:r>
+        <w:rPr>
+          <w:rStyle w:val="VerbatimChar"/>
+        </w:rPr>
+        <w:t>O(</w:t>
+      </w:r>
+      <w:proofErr w:type="gramEnd"/>
+      <w:r>
+        <w:rPr>
+          <w:rStyle w:val="VerbatimChar"/>
+        </w:rPr>
+        <w:t>log k)</w:t>
+      </w:r>
+    </w:p>
+    <w:p>
+      <w:pPr>
+        <w:numPr>
+          <w:ilvl w:val="0"/>
+          <w:numId w:val="2"/>
+        </w:numPr>
+        <w:spacing w:line="240" w:lineRule="auto"/>
+      </w:pPr>
+      <w:r>
+        <w:t xml:space="preserve">Feasibility check → </w:t>
+      </w:r>
+      <w:r>
+        <w:rPr>
+          <w:rStyle w:val="VerbatimChar"/>
+        </w:rPr>
+        <w:t>O(n)</w:t>
+      </w:r>
+    </w:p>
+    <w:p>
+      <w:pPr>
+        <w:pStyle w:val="FirstParagraph"/>
+      </w:pPr>
+      <w:r>
+        <w:t xml:space="preserve">✅ </w:t>
+      </w:r>
+      <w:r>
+        <w:rPr>
+          <w:b/>
+          <w:bCs/>
+        </w:rPr>
+        <w:t>Overall:</w:t>
+      </w:r>
+    </w:p>
+    <w:p>
+      <w:pPr>
+        <w:pStyle w:val="SourceCode"/>
+      </w:pPr>
+      <w:r>
+        <w:rPr>
+          <w:rStyle w:val="VerbatimChar"/>
+        </w:rPr>
+        <w:t xml:space="preserve">Copy </w:t>
+      </w:r>
+      <w:proofErr w:type="spellStart"/>
+      <w:proofErr w:type="gramStart"/>
+      <w:r>
+        <w:rPr>
+          <w:rStyle w:val="VerbatimChar"/>
+        </w:rPr>
+        <w:t>codeO</w:t>
+      </w:r>
+      <w:proofErr w:type="spellEnd"/>
+      <w:r>
+        <w:rPr>
+          <w:rStyle w:val="VerbatimChar"/>
+        </w:rPr>
+        <w:t>(</w:t>
+      </w:r>
+      <w:proofErr w:type="gramEnd"/>
+      <w:r>
+        <w:rPr>
+          <w:rStyle w:val="VerbatimChar"/>
+        </w:rPr>
+        <w:t>n log n)</w:t>
+      </w:r>
+    </w:p>
+    <w:p>
+      <w:r>
+        <w:pict w14:anchorId="20AEB994">
+          <v:rect id="_x0000_i1111" style="width:0;height:1.5pt" o:hralign="center" o:hrstd="t" o:hr="t"/>
+        </w:pict>
+      </w:r>
+    </w:p>
+    <w:p>
+      <w:pPr>
+        <w:pStyle w:val="Heading3"/>
+        <w:rPr>
+          <w:color w:val="auto"/>
+        </w:rPr>
+      </w:pPr>
+      <w:r>
+        <w:rPr>
+          <w:color w:val="auto"/>
+        </w:rPr>
+        <w:t>Space Complexity</w:t>
+      </w:r>
+    </w:p>
+    <w:p>
+      <w:pPr>
+        <w:numPr>
+          <w:ilvl w:val="0"/>
+          <w:numId w:val="2"/>
+        </w:numPr>
+        <w:spacing w:line="240" w:lineRule="auto"/>
+      </w:pPr>
+      <w:r>
+        <w:t>Stores array</w:t>
+      </w:r>
+    </w:p>
+    <w:p>
+      <w:pPr>
+        <w:numPr>
+          <w:ilvl w:val="0"/>
+          <w:numId w:val="2"/>
+        </w:numPr>
+        <w:spacing w:line="240" w:lineRule="auto"/>
+      </w:pPr>
+      <w:r>
+        <w:t xml:space="preserve">✅ </w:t>
+      </w:r>
+      <w:r>
+        <w:rPr>
+          <w:b/>
+          <w:bCs/>
+        </w:rPr>
+        <w:t>O(n)</w:t>
+      </w:r>
+    </w:p>
+    <w:p>
+      <w:r>
+        <w:pict w14:anchorId="6A1226F3">
+          <v:rect id="_x0000_i1112" style="width:0;height:1.5pt" o:hralign="center" o:hrstd="t" o:hr="t"/>
+        </w:pict>
+      </w:r>
+    </w:p>
+    <w:p>
+      <w:pPr>
+        <w:pStyle w:val="Heading2"/>
+        <w:rPr>
+          <w:color w:val="auto"/>
+        </w:rPr>
+      </w:pPr>
+      <w:r>
+        <w:rPr>
+          <w:color w:val="auto"/>
+        </w:rPr>
+        <w:lastRenderedPageBreak/>
+        <w:t>🏁 Final Notes</w:t>
+      </w:r>
+    </w:p>
+    <w:p>
+      <w:pPr>
+        <w:pStyle w:val="Heading3"/>
+        <w:rPr>
+          <w:color w:val="auto"/>
+        </w:rPr>
+      </w:pPr>
+      <w:r>
+        <w:rPr>
+          <w:color w:val="auto"/>
+        </w:rPr>
+        <w:t>🔥 Key Pattern</w:t>
+      </w:r>
+    </w:p>
+    <w:p>
+      <w:pPr>
+        <w:pStyle w:val="BlockText"/>
+      </w:pPr>
+      <w:r>
+        <w:rPr>
+          <w:b/>
+          <w:bCs/>
+        </w:rPr>
+        <w:t>Binary Search on Answer + Greedy Check</w:t>
+      </w:r>
+    </w:p>
+    <w:p>
+      <w:pPr>
+        <w:pStyle w:val="Heading3"/>
+        <w:rPr>
+          <w:color w:val="auto"/>
+        </w:rPr>
+      </w:pPr>
+      <w:r>
+        <w:rPr>
+          <w:color w:val="auto"/>
+        </w:rPr>
+        <w:t>🧠 What to Remember</w:t>
+      </w:r>
+    </w:p>
+    <w:p>
+      <w:pPr>
+        <w:numPr>
+          <w:ilvl w:val="0"/>
+          <w:numId w:val="2"/>
+        </w:numPr>
+        <w:spacing w:line="240" w:lineRule="auto"/>
+      </w:pPr>
+      <w:r>
+        <w:t xml:space="preserve">Only increase elements </w:t>
+      </w:r>
+      <w:r>
+        <w:rPr>
+          <w:b/>
+          <w:bCs/>
+        </w:rPr>
+        <w:t>at or after median</w:t>
+      </w:r>
+    </w:p>
+    <w:p>
+      <w:pPr>
+        <w:numPr>
+          <w:ilvl w:val="0"/>
+          <w:numId w:val="2"/>
+        </w:numPr>
+        <w:spacing w:line="240" w:lineRule="auto"/>
+      </w:pPr>
+      <w:r>
+        <w:t>Don’t waste operations on the left side</w:t>
+      </w:r>
+    </w:p>
+    <w:p>
+      <w:pPr>
+        <w:numPr>
+          <w:ilvl w:val="0"/>
+          <w:numId w:val="2"/>
+        </w:numPr>
+        <w:spacing w:line="240" w:lineRule="auto"/>
+      </w:pPr>
+      <w:r>
+        <w:t>Binary search avoids brute-force simulation</w:t>
+      </w:r>
+    </w:p>
+    <w:p>
+      <w:pPr>
+        <w:pStyle w:val="FirstParagraph"/>
+      </w:pPr>
+    </w:p>
+    <w:p>
+      <w:pPr>
+        <w:pStyle w:val="BodyText"/>
+      </w:pPr>
+    </w:p>
+    <w:p/>
+    <w:p/>
     <w:p/>
     <w:p/>
     <w:p/>
@@ -17340,6 +19570,7 @@
   <w:style w:type="character" w:default="1" w:styleId="DefaultParagraphFont">
     <w:name w:val="Default Paragraph Font"/>
     <w:uiPriority w:val="1"/>
+    <w:semiHidden/>
     <w:unhideWhenUsed/>
   </w:style>
   <w:style w:type="table" w:default="1" w:styleId="TableNormal">

</xml_diff>